<commit_message>
mengubah nama penyusun menjadi 'Tim BARATA - BROL' dan update tag jinja yang belum diterapkan
</commit_message>
<xml_diff>
--- a/templates/tb/TB IUU TEMPLATE (AIS and VMS).docx
+++ b/templates/tb/TB IUU TEMPLATE (AIS and VMS).docx
@@ -8,6 +8,7 @@
         <w:tblW w:w="9808" w:type="dxa"/>
         <w:jc w:val="left"/>
         <w:tblInd w:w="0" w:type="dxa"/>
+        <w:tblLayout w:type="fixed"/>
         <w:tblCellMar>
           <w:top w:w="0" w:type="dxa"/>
           <w:left w:w="108" w:type="dxa"/>
@@ -378,18 +379,7 @@
                 <w:sz w:val="24"/>
                 <w:szCs w:val="24"/>
               </w:rPr>
-              <w:t>P</w:t>
-            </w:r>
-            <w:r>
-              <w:rPr>
-                <w:rFonts w:cs="Arial" w:ascii="Arial" w:hAnsi="Arial"/>
-                <w:color w:val="auto"/>
-                <w:w w:val="91"/>
-                <w:position w:val="-1"/>
-                <w:sz w:val="24"/>
-                <w:szCs w:val="24"/>
-              </w:rPr>
-              <w:t>eriode {{date}} pukul {{time}} WIB</w:t>
+              <w:t>Periode {{date}} pukul {{time}} WIB</w:t>
             </w:r>
           </w:p>
           <w:p>
@@ -456,7 +446,7 @@
               <mc:AlternateContent>
                 <mc:Choice Requires="wps">
                   <w:drawing>
-                    <wp:anchor behindDoc="0" distT="0" distB="0" distL="0" distR="0" simplePos="0" locked="0" layoutInCell="1" allowOverlap="1" relativeHeight="4">
+                    <wp:anchor behindDoc="0" distT="0" distB="0" distL="0" distR="0" simplePos="0" locked="0" layoutInCell="1" allowOverlap="1" relativeHeight="6">
                       <wp:simplePos x="0" y="0"/>
                       <wp:positionH relativeFrom="column">
                         <wp:posOffset>-67310</wp:posOffset>
@@ -464,7 +454,7 @@
                       <wp:positionV relativeFrom="paragraph">
                         <wp:posOffset>57785</wp:posOffset>
                       </wp:positionV>
-                      <wp:extent cx="4551045" cy="405765"/>
+                      <wp:extent cx="4551680" cy="406400"/>
                       <wp:effectExtent l="0" t="0" r="0" b="0"/>
                       <wp:wrapNone/>
                       <wp:docPr id="3" name="Text Box 19"/>
@@ -475,7 +465,7 @@
                             <wps:spPr>
                               <a:xfrm>
                                 <a:off x="0" y="0"/>
-                                <a:ext cx="4550400" cy="405000"/>
+                                <a:ext cx="4551120" cy="405720"/>
                               </a:xfrm>
                               <a:prstGeom prst="rect">
                                 <a:avLst/>
@@ -496,6 +486,7 @@
                                 <w:p>
                                   <w:pPr>
                                     <w:pStyle w:val="FrameContents"/>
+                                    <w:widowControl w:val="false"/>
                                     <w:bidi w:val="0"/>
                                     <w:spacing w:lineRule="auto" w:line="240" w:before="0" w:after="0"/>
                                     <w:jc w:val="left"/>
@@ -519,39 +510,45 @@
                                       <w:sz w:val="20"/>
                                       <w:szCs w:val="20"/>
                                     </w:rPr>
-                                    <w:t xml:space="preserve">TIM PENYUSUN: </w:t>
+                                    <w:t>TIM PENYUSUN:</w:t>
                                   </w:r>
                                 </w:p>
                                 <w:p>
                                   <w:pPr>
                                     <w:pStyle w:val="FrameContents"/>
+                                    <w:widowControl w:val="false"/>
                                     <w:bidi w:val="0"/>
                                     <w:jc w:val="both"/>
                                     <w:rPr>
-                                      <w:rFonts w:ascii="Calibri Light" w:hAnsi="Calibri Light" w:asciiTheme="majorHAnsi" w:hAnsiTheme="majorHAnsi"/>
+                                      <w:rFonts w:ascii="Calibri Light" w:hAnsi="Calibri Light" w:eastAsia="宋体" w:cs="" w:asciiTheme="majorHAnsi" w:hAnsiTheme="majorHAnsi"/>
                                       <w:b w:val="false"/>
                                       <w:b w:val="false"/>
                                       <w:bCs w:val="false"/>
                                       <w:color w:val="auto"/>
+                                      <w:kern w:val="0"/>
                                       <w:sz w:val="20"/>
                                       <w:szCs w:val="20"/>
+                                      <w:lang w:val="en-US" w:eastAsia="zh-CN" w:bidi="ar-SA"/>
                                     </w:rPr>
                                   </w:pPr>
                                   <w:r>
                                     <w:rPr>
-                                      <w:rFonts w:ascii="Calibri Light" w:hAnsi="Calibri Light" w:asciiTheme="majorHAnsi" w:hAnsiTheme="majorHAnsi"/>
+                                      <w:rFonts w:eastAsia="宋体" w:cs="" w:ascii="Calibri Light" w:hAnsi="Calibri Light"/>
                                       <w:b w:val="false"/>
                                       <w:bCs w:val="false"/>
                                       <w:color w:val="auto"/>
+                                      <w:kern w:val="0"/>
                                       <w:sz w:val="20"/>
                                       <w:szCs w:val="20"/>
+                                      <w:lang w:val="en-US" w:eastAsia="zh-CN" w:bidi="ar-SA"/>
                                     </w:rPr>
-                                    <w:t>Teja Arief Wibawa</w:t>
+                                    <w:t>Tim BARATA - BROL</w:t>
                                   </w:r>
                                 </w:p>
                                 <w:p>
                                   <w:pPr>
                                     <w:pStyle w:val="FrameContents"/>
+                                    <w:widowControl w:val="false"/>
                                     <w:bidi w:val="0"/>
                                     <w:jc w:val="both"/>
                                     <w:rPr>
@@ -578,6 +575,7 @@
                                 <w:p>
                                   <w:pPr>
                                     <w:pStyle w:val="FrameContents"/>
+                                    <w:widowControl w:val="false"/>
                                     <w:bidi w:val="0"/>
                                     <w:jc w:val="both"/>
                                     <w:rPr>
@@ -604,6 +602,7 @@
                                 <w:p>
                                   <w:pPr>
                                     <w:pStyle w:val="FrameContents"/>
+                                    <w:widowControl w:val="false"/>
                                     <w:bidi w:val="0"/>
                                     <w:jc w:val="both"/>
                                     <w:rPr>
@@ -630,6 +629,7 @@
                                 <w:p>
                                   <w:pPr>
                                     <w:pStyle w:val="FrameContents"/>
+                                    <w:widowControl w:val="false"/>
                                     <w:bidi w:val="0"/>
                                     <w:jc w:val="both"/>
                                     <w:rPr>
@@ -659,7 +659,7 @@
                 </mc:Choice>
                 <mc:Fallback>
                   <w:pict>
-                    <v:rect id="shape_0" ID="Text Box 19" stroked="f" style="position:absolute;margin-left:-5.3pt;margin-top:4.55pt;width:358.25pt;height:31.85pt">
+                    <v:rect id="shape_0" ID="Text Box 19" stroked="f" style="position:absolute;margin-left:-5.3pt;margin-top:4.55pt;width:358.3pt;height:31.9pt">
                       <w10:wrap type="square"/>
                       <v:fill o:detectmouseclick="t" on="false"/>
                       <v:stroke color="#3465a4" weight="6480" joinstyle="round" endcap="flat"/>
@@ -668,6 +668,7 @@
                           <w:p>
                             <w:pPr>
                               <w:pStyle w:val="FrameContents"/>
+                              <w:widowControl w:val="false"/>
                               <w:bidi w:val="0"/>
                               <w:spacing w:lineRule="auto" w:line="240" w:before="0" w:after="0"/>
                               <w:jc w:val="left"/>
@@ -691,39 +692,45 @@
                                 <w:sz w:val="20"/>
                                 <w:szCs w:val="20"/>
                               </w:rPr>
-                              <w:t xml:space="preserve">TIM PENYUSUN: </w:t>
+                              <w:t>TIM PENYUSUN:</w:t>
                             </w:r>
                           </w:p>
                           <w:p>
                             <w:pPr>
                               <w:pStyle w:val="FrameContents"/>
+                              <w:widowControl w:val="false"/>
                               <w:bidi w:val="0"/>
                               <w:jc w:val="both"/>
                               <w:rPr>
-                                <w:rFonts w:ascii="Calibri Light" w:hAnsi="Calibri Light" w:asciiTheme="majorHAnsi" w:hAnsiTheme="majorHAnsi"/>
+                                <w:rFonts w:ascii="Calibri Light" w:hAnsi="Calibri Light" w:eastAsia="宋体" w:cs="" w:asciiTheme="majorHAnsi" w:hAnsiTheme="majorHAnsi"/>
                                 <w:b w:val="false"/>
                                 <w:b w:val="false"/>
                                 <w:bCs w:val="false"/>
                                 <w:color w:val="auto"/>
+                                <w:kern w:val="0"/>
                                 <w:sz w:val="20"/>
                                 <w:szCs w:val="20"/>
+                                <w:lang w:val="en-US" w:eastAsia="zh-CN" w:bidi="ar-SA"/>
                               </w:rPr>
                             </w:pPr>
                             <w:r>
                               <w:rPr>
-                                <w:rFonts w:ascii="Calibri Light" w:hAnsi="Calibri Light" w:asciiTheme="majorHAnsi" w:hAnsiTheme="majorHAnsi"/>
+                                <w:rFonts w:eastAsia="宋体" w:cs="" w:ascii="Calibri Light" w:hAnsi="Calibri Light"/>
                                 <w:b w:val="false"/>
                                 <w:bCs w:val="false"/>
                                 <w:color w:val="auto"/>
+                                <w:kern w:val="0"/>
                                 <w:sz w:val="20"/>
                                 <w:szCs w:val="20"/>
+                                <w:lang w:val="en-US" w:eastAsia="zh-CN" w:bidi="ar-SA"/>
                               </w:rPr>
-                              <w:t>Teja Arief Wibawa</w:t>
+                              <w:t>Tim BARATA - BROL</w:t>
                             </w:r>
                           </w:p>
                           <w:p>
                             <w:pPr>
                               <w:pStyle w:val="FrameContents"/>
+                              <w:widowControl w:val="false"/>
                               <w:bidi w:val="0"/>
                               <w:jc w:val="both"/>
                               <w:rPr>
@@ -750,6 +757,7 @@
                           <w:p>
                             <w:pPr>
                               <w:pStyle w:val="FrameContents"/>
+                              <w:widowControl w:val="false"/>
                               <w:bidi w:val="0"/>
                               <w:jc w:val="both"/>
                               <w:rPr>
@@ -776,6 +784,7 @@
                           <w:p>
                             <w:pPr>
                               <w:pStyle w:val="FrameContents"/>
+                              <w:widowControl w:val="false"/>
                               <w:bidi w:val="0"/>
                               <w:jc w:val="both"/>
                               <w:rPr>
@@ -802,6 +811,7 @@
                           <w:p>
                             <w:pPr>
                               <w:pStyle w:val="FrameContents"/>
+                              <w:widowControl w:val="false"/>
                               <w:bidi w:val="0"/>
                               <w:jc w:val="both"/>
                               <w:rPr>
@@ -827,15 +837,15 @@
               <mc:AlternateContent>
                 <mc:Choice Requires="wps">
                   <w:drawing>
-                    <wp:anchor behindDoc="0" distT="0" distB="0" distL="0" distR="0" simplePos="0" locked="0" layoutInCell="1" allowOverlap="1" relativeHeight="5">
+                    <wp:anchor behindDoc="0" distT="0" distB="0" distL="0" distR="0" simplePos="0" locked="0" layoutInCell="1" allowOverlap="1" relativeHeight="7">
                       <wp:simplePos x="0" y="0"/>
                       <wp:positionH relativeFrom="column">
-                        <wp:posOffset>-269875</wp:posOffset>
+                        <wp:posOffset>-269240</wp:posOffset>
                       </wp:positionH>
                       <wp:positionV relativeFrom="paragraph">
                         <wp:posOffset>273685</wp:posOffset>
                       </wp:positionV>
-                      <wp:extent cx="2540" cy="635"/>
+                      <wp:extent cx="3175" cy="1270"/>
                       <wp:effectExtent l="4445" t="0" r="8255" b="6985"/>
                       <wp:wrapNone/>
                       <wp:docPr id="5" name="Straight Connector 20"/>
@@ -846,7 +856,7 @@
                             <wps:spPr>
                               <a:xfrm flipH="1">
                                 <a:off x="0" y="0"/>
-                                <a:ext cx="1800" cy="0"/>
+                                <a:ext cx="2520" cy="0"/>
                               </a:xfrm>
                               <a:prstGeom prst="line">
                                 <a:avLst/>
@@ -874,7 +884,7 @@
                 </mc:Choice>
                 <mc:Fallback>
                   <w:pict>
-                    <v:line id="shape_0" from="-21.25pt,21.55pt" to="-21.15pt,21.55pt" ID="Straight Connector 20" stroked="t" style="position:absolute;flip:x">
+                    <v:line id="shape_0" from="-21.2pt,21.55pt" to="-21.05pt,21.55pt" ID="Straight Connector 20" stroked="t" style="position:absolute;flip:x">
                       <v:stroke color="#5b9bd5" weight="6480" joinstyle="miter" endcap="flat"/>
                       <v:fill o:detectmouseclick="t" on="false"/>
                     </v:line>
@@ -882,7 +892,7 @@
                 </mc:Fallback>
               </mc:AlternateContent>
               <w:drawing>
-                <wp:anchor behindDoc="0" distT="0" distB="0" distL="114300" distR="114300" simplePos="0" locked="0" layoutInCell="1" allowOverlap="1" relativeHeight="6">
+                <wp:anchor behindDoc="0" distT="0" distB="0" distL="114300" distR="114300" simplePos="0" locked="0" layoutInCell="1" allowOverlap="1" relativeHeight="8">
                   <wp:simplePos x="0" y="0"/>
                   <wp:positionH relativeFrom="column">
                     <wp:posOffset>-20955</wp:posOffset>
@@ -1727,6 +1737,7 @@
         <w:tblW w:w="5000" w:type="pct"/>
         <w:jc w:val="left"/>
         <w:tblInd w:w="55" w:type="dxa"/>
+        <w:tblLayout w:type="fixed"/>
         <w:tblCellMar>
           <w:top w:w="55" w:type="dxa"/>
           <w:left w:w="55" w:type="dxa"/>
@@ -1758,6 +1769,7 @@
           <w:p>
             <w:pPr>
               <w:pStyle w:val="Caption1"/>
+              <w:widowControl w:val="false"/>
               <w:bidi w:val="0"/>
               <w:spacing w:before="0" w:after="0"/>
               <w:jc w:val="center"/>
@@ -1818,6 +1830,7 @@
           <w:p>
             <w:pPr>
               <w:pStyle w:val="Caption1"/>
+              <w:widowControl w:val="false"/>
               <w:bidi w:val="0"/>
               <w:spacing w:before="0" w:after="0"/>
               <w:jc w:val="center"/>
@@ -1856,6 +1869,7 @@
           <w:p>
             <w:pPr>
               <w:pStyle w:val="Caption1"/>
+              <w:widowControl w:val="false"/>
               <w:bidi w:val="0"/>
               <w:spacing w:before="0" w:after="0"/>
               <w:jc w:val="center"/>
@@ -1896,6 +1910,7 @@
           <w:p>
             <w:pPr>
               <w:pStyle w:val="Normal"/>
+              <w:widowControl w:val="false"/>
               <w:bidi w:val="0"/>
               <w:spacing w:lineRule="auto" w:line="240" w:before="0" w:after="0"/>
               <w:jc w:val="center"/>
@@ -1932,6 +1947,7 @@
           <w:p>
             <w:pPr>
               <w:pStyle w:val="Normal"/>
+              <w:widowControl w:val="false"/>
               <w:bidi w:val="0"/>
               <w:spacing w:lineRule="auto" w:line="240" w:before="0" w:after="0"/>
               <w:jc w:val="center"/>
@@ -1965,6 +1981,7 @@
           <w:p>
             <w:pPr>
               <w:pStyle w:val="Normal"/>
+              <w:widowControl w:val="false"/>
               <w:bidi w:val="0"/>
               <w:spacing w:lineRule="auto" w:line="240" w:before="0" w:after="0"/>
               <w:jc w:val="center"/>
@@ -1998,6 +2015,7 @@
           <w:p>
             <w:pPr>
               <w:pStyle w:val="Normal"/>
+              <w:widowControl w:val="false"/>
               <w:bidi w:val="0"/>
               <w:spacing w:lineRule="auto" w:line="240" w:before="0" w:after="0"/>
               <w:jc w:val="center"/>
@@ -2031,6 +2049,7 @@
           <w:p>
             <w:pPr>
               <w:pStyle w:val="Obsahtabulky"/>
+              <w:widowControl w:val="false"/>
               <w:bidi w:val="0"/>
               <w:jc w:val="center"/>
               <w:rPr>
@@ -2067,6 +2086,7 @@
           <w:p>
             <w:pPr>
               <w:pStyle w:val="Normal"/>
+              <w:widowControl w:val="false"/>
               <w:bidi w:val="0"/>
               <w:spacing w:lineRule="auto" w:line="240" w:before="0" w:after="0"/>
               <w:jc w:val="center"/>
@@ -2310,6 +2330,7 @@
         <w:tblW w:w="5000" w:type="pct"/>
         <w:jc w:val="left"/>
         <w:tblInd w:w="55" w:type="dxa"/>
+        <w:tblLayout w:type="fixed"/>
         <w:tblCellMar>
           <w:top w:w="55" w:type="dxa"/>
           <w:left w:w="55" w:type="dxa"/>
@@ -2341,6 +2362,7 @@
           <w:p>
             <w:pPr>
               <w:pStyle w:val="Caption1"/>
+              <w:widowControl w:val="false"/>
               <w:bidi w:val="0"/>
               <w:spacing w:before="0" w:after="0"/>
               <w:jc w:val="center"/>
@@ -2424,6 +2446,7 @@
           <w:p>
             <w:pPr>
               <w:pStyle w:val="Caption1"/>
+              <w:widowControl w:val="false"/>
               <w:bidi w:val="0"/>
               <w:spacing w:before="0" w:after="0"/>
               <w:jc w:val="center"/>
@@ -2462,6 +2485,7 @@
           <w:p>
             <w:pPr>
               <w:pStyle w:val="Caption1"/>
+              <w:widowControl w:val="false"/>
               <w:bidi w:val="0"/>
               <w:spacing w:before="0" w:after="0"/>
               <w:jc w:val="center"/>
@@ -2502,6 +2526,7 @@
           <w:p>
             <w:pPr>
               <w:pStyle w:val="Normal"/>
+              <w:widowControl w:val="false"/>
               <w:bidi w:val="0"/>
               <w:spacing w:lineRule="auto" w:line="240" w:before="0" w:after="0"/>
               <w:jc w:val="center"/>
@@ -2538,6 +2563,7 @@
           <w:p>
             <w:pPr>
               <w:pStyle w:val="Normal"/>
+              <w:widowControl w:val="false"/>
               <w:bidi w:val="0"/>
               <w:spacing w:lineRule="auto" w:line="240" w:before="0" w:after="0"/>
               <w:jc w:val="center"/>
@@ -2571,6 +2597,7 @@
           <w:p>
             <w:pPr>
               <w:pStyle w:val="Normal"/>
+              <w:widowControl w:val="false"/>
               <w:bidi w:val="0"/>
               <w:spacing w:lineRule="auto" w:line="240" w:before="0" w:after="0"/>
               <w:jc w:val="center"/>
@@ -2604,6 +2631,7 @@
           <w:p>
             <w:pPr>
               <w:pStyle w:val="Normal"/>
+              <w:widowControl w:val="false"/>
               <w:bidi w:val="0"/>
               <w:spacing w:lineRule="auto" w:line="240" w:before="0" w:after="0"/>
               <w:jc w:val="center"/>
@@ -2637,6 +2665,7 @@
           <w:p>
             <w:pPr>
               <w:pStyle w:val="Obsahtabulky"/>
+              <w:widowControl w:val="false"/>
               <w:bidi w:val="0"/>
               <w:jc w:val="center"/>
               <w:rPr>
@@ -2673,6 +2702,7 @@
           <w:p>
             <w:pPr>
               <w:pStyle w:val="Normal"/>
+              <w:widowControl w:val="false"/>
               <w:bidi w:val="0"/>
               <w:spacing w:lineRule="auto" w:line="240" w:before="0" w:after="0"/>
               <w:jc w:val="center"/>
@@ -2919,6 +2949,7 @@
         <w:tblW w:w="5000" w:type="pct"/>
         <w:jc w:val="left"/>
         <w:tblInd w:w="55" w:type="dxa"/>
+        <w:tblLayout w:type="fixed"/>
         <w:tblCellMar>
           <w:top w:w="55" w:type="dxa"/>
           <w:left w:w="55" w:type="dxa"/>
@@ -2950,6 +2981,7 @@
           <w:p>
             <w:pPr>
               <w:pStyle w:val="Caption1"/>
+              <w:widowControl w:val="false"/>
               <w:bidi w:val="0"/>
               <w:spacing w:before="0" w:after="0"/>
               <w:jc w:val="center"/>
@@ -3056,6 +3088,7 @@
           <w:p>
             <w:pPr>
               <w:pStyle w:val="Caption1"/>
+              <w:widowControl w:val="false"/>
               <w:bidi w:val="0"/>
               <w:spacing w:before="0" w:after="0"/>
               <w:jc w:val="center"/>
@@ -3094,6 +3127,7 @@
           <w:p>
             <w:pPr>
               <w:pStyle w:val="Caption1"/>
+              <w:widowControl w:val="false"/>
               <w:bidi w:val="0"/>
               <w:spacing w:before="0" w:after="0"/>
               <w:jc w:val="center"/>
@@ -3134,6 +3168,7 @@
           <w:p>
             <w:pPr>
               <w:pStyle w:val="Normal"/>
+              <w:widowControl w:val="false"/>
               <w:bidi w:val="0"/>
               <w:spacing w:lineRule="auto" w:line="240" w:before="0" w:after="0"/>
               <w:jc w:val="center"/>
@@ -3170,6 +3205,7 @@
           <w:p>
             <w:pPr>
               <w:pStyle w:val="Normal"/>
+              <w:widowControl w:val="false"/>
               <w:bidi w:val="0"/>
               <w:spacing w:lineRule="auto" w:line="240" w:before="0" w:after="0"/>
               <w:jc w:val="center"/>
@@ -3203,6 +3239,7 @@
           <w:p>
             <w:pPr>
               <w:pStyle w:val="Normal"/>
+              <w:widowControl w:val="false"/>
               <w:bidi w:val="0"/>
               <w:spacing w:lineRule="auto" w:line="240" w:before="0" w:after="0"/>
               <w:jc w:val="center"/>
@@ -3236,6 +3273,7 @@
           <w:p>
             <w:pPr>
               <w:pStyle w:val="Normal"/>
+              <w:widowControl w:val="false"/>
               <w:bidi w:val="0"/>
               <w:spacing w:lineRule="auto" w:line="240" w:before="0" w:after="0"/>
               <w:jc w:val="center"/>
@@ -3269,6 +3307,7 @@
           <w:p>
             <w:pPr>
               <w:pStyle w:val="Obsahtabulky"/>
+              <w:widowControl w:val="false"/>
               <w:bidi w:val="0"/>
               <w:jc w:val="center"/>
               <w:rPr>
@@ -3305,6 +3344,7 @@
           <w:p>
             <w:pPr>
               <w:pStyle w:val="Normal"/>
+              <w:widowControl w:val="false"/>
               <w:bidi w:val="0"/>
               <w:spacing w:lineRule="auto" w:line="240" w:before="0" w:after="0"/>
               <w:jc w:val="center"/>
@@ -3371,7 +3411,7 @@
       <mc:AlternateContent>
         <mc:Choice Requires="wps">
           <w:drawing>
-            <wp:anchor behindDoc="1" distT="0" distB="0" distL="0" distR="0" simplePos="0" locked="0" layoutInCell="1" allowOverlap="1" relativeHeight="3">
+            <wp:anchor behindDoc="1" distT="0" distB="0" distL="0" distR="0" simplePos="0" locked="0" layoutInCell="0" allowOverlap="1" relativeHeight="5">
               <wp:simplePos x="0" y="0"/>
               <wp:positionH relativeFrom="margin">
                 <wp:align>center</wp:align>
@@ -3379,7 +3419,7 @@
               <wp:positionV relativeFrom="paragraph">
                 <wp:posOffset>635</wp:posOffset>
               </wp:positionV>
-              <wp:extent cx="1831340" cy="161925"/>
+              <wp:extent cx="1831975" cy="161925"/>
               <wp:effectExtent l="0" t="0" r="0" b="0"/>
               <wp:wrapNone/>
               <wp:docPr id="7" name="Text Box 4"/>
@@ -3390,7 +3430,7 @@
                     <wps:spPr>
                       <a:xfrm>
                         <a:off x="0" y="0"/>
-                        <a:ext cx="1830600" cy="161280"/>
+                        <a:ext cx="1831320" cy="161280"/>
                       </a:xfrm>
                       <a:prstGeom prst="rect">
                         <a:avLst/>
@@ -3475,7 +3515,7 @@
         </mc:Choice>
         <mc:Fallback>
           <w:pict>
-            <v:rect id="shape_0" ID="Text Box 4" stroked="f" style="position:absolute;margin-left:167.7pt;margin-top:0.05pt;width:144.1pt;height:12.65pt;mso-position-horizontal:center;mso-position-horizontal-relative:margin">
+            <v:rect id="shape_0" ID="Text Box 4" stroked="f" style="position:absolute;margin-left:167.7pt;margin-top:0.05pt;width:144.15pt;height:12.65pt;mso-position-horizontal:center;mso-position-horizontal-relative:margin">
               <w10:wrap type="square"/>
               <v:fill o:detectmouseclick="t" on="false"/>
               <v:stroke color="#3465a4" weight="6480" joinstyle="round" endcap="flat"/>

</xml_diff>